<commit_message>
-Fixed some interface problems -Updated Dump -Updated Relazione -Moved create user dialog
</commit_message>
<xml_diff>
--- a/Relazione.docx
+++ b/Relazione.docx
@@ -1167,25 +1167,23 @@
           <w:i w:val="0"/>
           <w:iCs w:val="0"/>
         </w:rPr>
-        <w:t xml:space="preserve">: Contiene informazioni sui singoli ordini effettuati </w:t>
-      </w:r>
-      <w:proofErr w:type="spellStart"/>
+        <w:t>: Contiene informazioni sui singoli ordini effettuati dai</w:t>
+      </w:r>
       <w:r>
         <w:rPr>
           <w:rStyle w:val="Enfasicorsivo"/>
           <w:i w:val="0"/>
           <w:iCs w:val="0"/>
         </w:rPr>
-        <w:t>dainegozi</w:t>
-      </w:r>
-      <w:proofErr w:type="spellEnd"/>
+        <w:t xml:space="preserve"> </w:t>
+      </w:r>
       <w:r>
         <w:rPr>
           <w:rStyle w:val="Enfasicorsivo"/>
           <w:i w:val="0"/>
           <w:iCs w:val="0"/>
         </w:rPr>
-        <w:t xml:space="preserve"> della </w:t>
+        <w:t xml:space="preserve">negozi della </w:t>
       </w:r>
       <w:r>
         <w:rPr>
@@ -1225,17 +1223,7 @@
           <w:i w:val="0"/>
           <w:iCs w:val="0"/>
         </w:rPr>
-        <w:t xml:space="preserve">: </w:t>
-      </w:r>
-      <w:bookmarkStart w:id="0" w:name="_GoBack"/>
-      <w:bookmarkEnd w:id="0"/>
-      <w:r>
-        <w:rPr>
-          <w:rStyle w:val="Enfasicorsivo"/>
-          <w:i w:val="0"/>
-          <w:iCs w:val="0"/>
-        </w:rPr>
-        <w:t>Contiene informazioni sulle uscite dal magazzino ai negozi</w:t>
+        <w:t>: Contiene informazioni sulle uscite dal magazzino ai negozi</w:t>
       </w:r>
     </w:p>
     <w:p>
@@ -1931,12 +1919,301 @@
         <w:t>Viene inserito l’ordine nel database</w:t>
       </w:r>
     </w:p>
+    <w:p>
+      <w:pPr>
+        <w:pStyle w:val="Titolo"/>
+        <w:rPr>
+          <w:rFonts w:asciiTheme="minorHAnsi" w:eastAsiaTheme="minorHAnsi" w:hAnsiTheme="minorHAnsi" w:cstheme="minorBidi"/>
+          <w:spacing w:val="0"/>
+          <w:kern w:val="0"/>
+          <w:sz w:val="22"/>
+          <w:szCs w:val="22"/>
+        </w:rPr>
+      </w:pPr>
+    </w:p>
+    <w:p>
+      <w:pPr>
+        <w:pStyle w:val="Titolo"/>
+      </w:pPr>
+      <w:r>
+        <w:t>Pattern Adottati</w:t>
+      </w:r>
+      <w:bookmarkStart w:id="0" w:name="_GoBack"/>
+      <w:bookmarkEnd w:id="0"/>
+    </w:p>
     <w:p/>
+    <w:p>
+      <w:proofErr w:type="spellStart"/>
+      <w:r>
+        <w:rPr>
+          <w:b/>
+          <w:sz w:val="24"/>
+          <w:szCs w:val="24"/>
+        </w:rPr>
+        <w:t>Facade</w:t>
+      </w:r>
+      <w:proofErr w:type="spellEnd"/>
+      <w:r>
+        <w:t xml:space="preserve">: </w:t>
+      </w:r>
+      <w:proofErr w:type="spellStart"/>
+      <w:r>
+        <w:t>EventManager</w:t>
+      </w:r>
+      <w:proofErr w:type="spellEnd"/>
+      <w:r>
+        <w:t xml:space="preserve"> </w:t>
+      </w:r>
+      <w:r>
+        <w:t xml:space="preserve">è </w:t>
+      </w:r>
+      <w:proofErr w:type="gramStart"/>
+      <w:r>
+        <w:t>un interfaccia</w:t>
+      </w:r>
+      <w:proofErr w:type="gramEnd"/>
+      <w:r>
+        <w:t xml:space="preserve"> front-end </w:t>
+      </w:r>
+      <w:r>
+        <w:t xml:space="preserve">per la classe </w:t>
+      </w:r>
+      <w:proofErr w:type="spellStart"/>
+      <w:r>
+        <w:t>DBManager</w:t>
+      </w:r>
+      <w:proofErr w:type="spellEnd"/>
+      <w:r>
+        <w:t xml:space="preserve">, difatti nessuna delle classi di gestione dell’interfaccia interagisce direttamente con il DB ma lo fa attraverso delle funzioni contenute in </w:t>
+      </w:r>
+      <w:proofErr w:type="spellStart"/>
+      <w:r>
+        <w:t>EventManager</w:t>
+      </w:r>
+      <w:proofErr w:type="spellEnd"/>
+      <w:r>
+        <w:t xml:space="preserve"> il quale poi va a chiamare delle funzioni contenute in </w:t>
+      </w:r>
+      <w:proofErr w:type="spellStart"/>
+      <w:r>
+        <w:t>DBManager</w:t>
+      </w:r>
+      <w:proofErr w:type="spellEnd"/>
+    </w:p>
+    <w:p>
+      <w:pPr>
+        <w:rPr>
+          <w:u w:val="single"/>
+        </w:rPr>
+      </w:pPr>
+      <w:r>
+        <w:rPr>
+          <w:b/>
+          <w:sz w:val="24"/>
+          <w:szCs w:val="24"/>
+        </w:rPr>
+        <w:t>Singleton</w:t>
+      </w:r>
+      <w:r>
+        <w:t>:</w:t>
+      </w:r>
+      <w:r>
+        <w:t xml:space="preserve"> Tutte le classi in questo progetto sono dei singleton in quanto alcune di esse forniscono solo delle funzioni di servizio (</w:t>
+      </w:r>
+      <w:proofErr w:type="spellStart"/>
+      <w:r>
+        <w:t>EventManager</w:t>
+      </w:r>
+      <w:proofErr w:type="spellEnd"/>
+      <w:r>
+        <w:t xml:space="preserve">, </w:t>
+      </w:r>
+      <w:proofErr w:type="spellStart"/>
+      <w:r>
+        <w:t>DBManager</w:t>
+      </w:r>
+      <w:proofErr w:type="spellEnd"/>
+      <w:r>
+        <w:t xml:space="preserve"> e </w:t>
+      </w:r>
+      <w:proofErr w:type="spellStart"/>
+      <w:r>
+        <w:t>PasswordAuthenticationService</w:t>
+      </w:r>
+      <w:proofErr w:type="spellEnd"/>
+      <w:r>
+        <w:t xml:space="preserve">) </w:t>
+      </w:r>
+      <w:proofErr w:type="gramStart"/>
+      <w:r>
+        <w:t>oppure  sono</w:t>
+      </w:r>
+      <w:proofErr w:type="gramEnd"/>
+      <w:r>
+        <w:t xml:space="preserve"> associate alla </w:t>
+      </w:r>
+      <w:proofErr w:type="spellStart"/>
+      <w:r>
+        <w:t>form</w:t>
+      </w:r>
+      <w:proofErr w:type="spellEnd"/>
+      <w:r>
+        <w:t xml:space="preserve"> correntemente visualizzata, per cui ha senso che vi sia una sola istanza di esse.</w:t>
+      </w:r>
+    </w:p>
+    <w:p>
+      <w:r>
+        <w:rPr>
+          <w:b/>
+          <w:sz w:val="24"/>
+          <w:szCs w:val="24"/>
+        </w:rPr>
+        <w:t>Proxy</w:t>
+      </w:r>
+      <w:r>
+        <w:t xml:space="preserve">: La classe </w:t>
+      </w:r>
+      <w:proofErr w:type="spellStart"/>
+      <w:r>
+        <w:t>DBManager</w:t>
+      </w:r>
+      <w:proofErr w:type="spellEnd"/>
+      <w:r>
+        <w:t xml:space="preserve"> fa da proxy per il Database in quanto gestisce il suo uso e la creazione della connessione ad esso.</w:t>
+      </w:r>
+    </w:p>
+    <w:p>
+      <w:proofErr w:type="spellStart"/>
+      <w:r>
+        <w:rPr>
+          <w:b/>
+          <w:sz w:val="24"/>
+          <w:szCs w:val="24"/>
+        </w:rPr>
+        <w:t>Observer</w:t>
+      </w:r>
+      <w:proofErr w:type="spellEnd"/>
+      <w:r>
+        <w:rPr>
+          <w:b/>
+        </w:rPr>
+        <w:t>:</w:t>
+      </w:r>
+      <w:r>
+        <w:t xml:space="preserve"> Le classi di gestione dell’interfaccia implementano la parte </w:t>
+      </w:r>
+      <w:proofErr w:type="spellStart"/>
+      <w:r>
+        <w:t>observr</w:t>
+      </w:r>
+      <w:proofErr w:type="spellEnd"/>
+      <w:r>
+        <w:t>, in quanto s’”iscrivono” ad alcuni eventi legati all’interfaccia e reagiscono di conseguenza.</w:t>
+      </w:r>
+    </w:p>
     <w:p/>
-    <w:p/>
-    <w:p/>
-    <w:p/>
-    <w:p/>
+    <w:p>
+      <w:r>
+        <w:t xml:space="preserve">Come pattern </w:t>
+      </w:r>
+      <w:r>
+        <w:t>architetturale</w:t>
+      </w:r>
+      <w:r>
+        <w:t xml:space="preserve"> si è scelto </w:t>
+      </w:r>
+      <w:r>
+        <w:t>il Model-View-Controller.</w:t>
+      </w:r>
+    </w:p>
+    <w:p>
+      <w:proofErr w:type="gramStart"/>
+      <w:r>
+        <w:t>Il model</w:t>
+      </w:r>
+      <w:proofErr w:type="gramEnd"/>
+      <w:r>
+        <w:t xml:space="preserve"> è dato dal Database</w:t>
+      </w:r>
+      <w:r>
+        <w:t xml:space="preserve"> e dall’</w:t>
+      </w:r>
+      <w:proofErr w:type="spellStart"/>
+      <w:r>
+        <w:t>EventManager</w:t>
+      </w:r>
+      <w:proofErr w:type="spellEnd"/>
+      <w:r>
+        <w:t xml:space="preserve"> </w:t>
+      </w:r>
+      <w:r>
+        <w:t xml:space="preserve">in quanto il DB gestisce i dati che vengono poi </w:t>
+      </w:r>
+      <w:proofErr w:type="spellStart"/>
+      <w:r>
+        <w:t>suati</w:t>
+      </w:r>
+      <w:proofErr w:type="spellEnd"/>
+      <w:r>
+        <w:t xml:space="preserve"> dal programma, mentre l’</w:t>
+      </w:r>
+      <w:proofErr w:type="spellStart"/>
+      <w:r>
+        <w:t>EventManager</w:t>
+      </w:r>
+      <w:proofErr w:type="spellEnd"/>
+      <w:r>
+        <w:t xml:space="preserve"> gestisce l’accesso ai dati secondo la logica di chi sta usando l’applicazione.</w:t>
+      </w:r>
+    </w:p>
+    <w:p>
+      <w:r>
+        <w:t xml:space="preserve"> </w:t>
+      </w:r>
+      <w:r>
+        <w:t>L</w:t>
+      </w:r>
+      <w:r>
+        <w:t>a view è data da</w:t>
+      </w:r>
+      <w:r>
+        <w:t>lla</w:t>
+      </w:r>
+      <w:r>
+        <w:t xml:space="preserve"> definizione dell’interfaccia </w:t>
+      </w:r>
+      <w:r>
+        <w:t>e dalle librerie associate ad essa</w:t>
+      </w:r>
+      <w:r>
+        <w:t xml:space="preserve"> in quanto regolano come vengono presentati i dati all’utente finale e forniscono gli eventi generati dall’utente al controller.</w:t>
+      </w:r>
+    </w:p>
+    <w:p>
+      <w:r>
+        <w:t>I</w:t>
+      </w:r>
+      <w:r>
+        <w:t xml:space="preserve">l controller è dato dalle classi che ricevono gli eventi dell’interfaccia, dal </w:t>
+      </w:r>
+      <w:proofErr w:type="spellStart"/>
+      <w:r>
+        <w:t>DBmanager</w:t>
+      </w:r>
+      <w:proofErr w:type="spellEnd"/>
+      <w:r>
+        <w:t xml:space="preserve"> e dal servizio di autenticazione</w:t>
+      </w:r>
+      <w:r>
+        <w:t xml:space="preserve"> in quanto esse gestiscono la logica</w:t>
+      </w:r>
+      <w:r>
+        <w:t xml:space="preserve"> interna</w:t>
+      </w:r>
+      <w:r>
+        <w:t xml:space="preserve"> dell’applicazione</w:t>
+      </w:r>
+    </w:p>
     <w:sectPr>
       <w:pgSz w:w="11906" w:h="16838"/>
       <w:pgMar w:top="1417" w:right="1134" w:bottom="1134" w:left="1134" w:header="708" w:footer="708" w:gutter="0"/>
@@ -3707,6 +3984,28 @@
       <w:szCs w:val="24"/>
     </w:rPr>
   </w:style>
+  <w:style w:type="paragraph" w:styleId="Titolo4">
+    <w:name w:val="heading 4"/>
+    <w:basedOn w:val="Normale"/>
+    <w:next w:val="Normale"/>
+    <w:link w:val="Titolo4Carattere"/>
+    <w:uiPriority w:val="9"/>
+    <w:unhideWhenUsed/>
+    <w:qFormat/>
+    <w:rsid w:val="004A0355"/>
+    <w:pPr>
+      <w:keepNext/>
+      <w:keepLines/>
+      <w:spacing w:before="40" w:after="0"/>
+      <w:outlineLvl w:val="3"/>
+    </w:pPr>
+    <w:rPr>
+      <w:rFonts w:asciiTheme="majorHAnsi" w:eastAsiaTheme="majorEastAsia" w:hAnsiTheme="majorHAnsi" w:cstheme="majorBidi"/>
+      <w:i/>
+      <w:iCs/>
+      <w:color w:val="2F5496" w:themeColor="accent1" w:themeShade="BF"/>
+    </w:rPr>
+  </w:style>
   <w:style w:type="character" w:default="1" w:styleId="Carpredefinitoparagrafo">
     <w:name w:val="Default Paragraph Font"/>
     <w:uiPriority w:val="1"/>
@@ -3932,6 +4231,19 @@
       <w:i/>
       <w:iCs/>
       <w:color w:val="4472C4" w:themeColor="accent1"/>
+    </w:rPr>
+  </w:style>
+  <w:style w:type="character" w:customStyle="1" w:styleId="Titolo4Carattere">
+    <w:name w:val="Titolo 4 Carattere"/>
+    <w:basedOn w:val="Carpredefinitoparagrafo"/>
+    <w:link w:val="Titolo4"/>
+    <w:uiPriority w:val="9"/>
+    <w:rsid w:val="004A0355"/>
+    <w:rPr>
+      <w:rFonts w:asciiTheme="majorHAnsi" w:eastAsiaTheme="majorEastAsia" w:hAnsiTheme="majorHAnsi" w:cstheme="majorBidi"/>
+      <w:i/>
+      <w:iCs/>
+      <w:color w:val="2F5496" w:themeColor="accent1" w:themeShade="BF"/>
     </w:rPr>
   </w:style>
 </w:styles>

</xml_diff>

<commit_message>
Removed aduser button from loginform
</commit_message>
<xml_diff>
--- a/Relazione.docx
+++ b/Relazione.docx
@@ -597,9 +597,6 @@
     <w:p>
       <w:pPr>
         <w:pStyle w:val="Titolo"/>
-        <w:rPr>
-          <w:rStyle w:val="TitoloCarattere"/>
-        </w:rPr>
       </w:pPr>
       <w:r>
         <w:rPr>
@@ -609,17 +606,17 @@
         <w:t>Struttura Applicazione</w:t>
       </w:r>
     </w:p>
-    <w:p/>
-    <w:p>
+    <w:p>
+      <w:bookmarkStart w:id="0" w:name="_GoBack"/>
       <w:r>
         <w:rPr>
           <w:noProof/>
         </w:rPr>
         <w:drawing>
-          <wp:inline distT="0" distB="0" distL="0" distR="0" wp14:anchorId="73843229" wp14:editId="132AC8B7">
-            <wp:extent cx="6105525" cy="6572250"/>
-            <wp:effectExtent l="0" t="0" r="9525" b="0"/>
-            <wp:docPr id="2" name="Immagine 2"/>
+          <wp:inline distT="0" distB="0" distL="0" distR="0" wp14:anchorId="6726DFC9" wp14:editId="5EAB7238">
+            <wp:extent cx="6120130" cy="8538643"/>
+            <wp:effectExtent l="0" t="0" r="0" b="0"/>
+            <wp:docPr id="4" name="Immagine 4"/>
             <wp:cNvGraphicFramePr>
               <a:graphicFrameLocks xmlns:a="http://schemas.openxmlformats.org/drawingml/2006/main" noChangeAspect="1"/>
             </wp:cNvGraphicFramePr>
@@ -648,7 +645,7 @@
                   <pic:spPr bwMode="auto">
                     <a:xfrm>
                       <a:off x="0" y="0"/>
-                      <a:ext cx="6105525" cy="6572250"/>
+                      <a:ext cx="6120130" cy="8538643"/>
                     </a:xfrm>
                     <a:prstGeom prst="rect">
                       <a:avLst/>
@@ -664,6 +661,7 @@
           </wp:inline>
         </w:drawing>
       </w:r>
+      <w:bookmarkEnd w:id="0"/>
     </w:p>
     <w:p/>
     <w:p/>
@@ -741,7 +739,6 @@
         </w:numPr>
       </w:pPr>
       <w:r>
-        <w:lastRenderedPageBreak/>
         <w:t xml:space="preserve">1 classe di gestione del login, che </w:t>
       </w:r>
       <w:r>
@@ -909,15 +906,6 @@
         <w:pStyle w:val="Titolo"/>
       </w:pPr>
     </w:p>
-    <w:p>
-      <w:pPr>
-        <w:pStyle w:val="Titolo"/>
-      </w:pPr>
-    </w:p>
-    <w:p/>
-    <w:p/>
-    <w:p/>
-    <w:p/>
     <w:p>
       <w:pPr>
         <w:pStyle w:val="Titolo"/>
@@ -1000,8 +988,14 @@
         </w:rPr>
       </w:pPr>
     </w:p>
-    <w:p>
-      <w:r>
+    <w:p/>
+    <w:p/>
+    <w:p/>
+    <w:p/>
+    <w:p/>
+    <w:p>
+      <w:r>
+        <w:lastRenderedPageBreak/>
         <w:t xml:space="preserve">Vi sono 7 tabelle nel DB, 6 relative alla gestione dei dati del </w:t>
       </w:r>
       <w:proofErr w:type="gramStart"/>
@@ -1214,7 +1208,6 @@
           <w:i w:val="0"/>
           <w:iCs w:val="0"/>
         </w:rPr>
-        <w:lastRenderedPageBreak/>
         <w:t>Uscite</w:t>
       </w:r>
       <w:r>
@@ -1412,6 +1405,7 @@
         <w:rPr>
           <w:b/>
         </w:rPr>
+        <w:lastRenderedPageBreak/>
         <w:t xml:space="preserve">Precondizioni: </w:t>
       </w:r>
       <w:r>
@@ -1483,7 +1477,6 @@
         </w:numPr>
       </w:pPr>
       <w:r>
-        <w:lastRenderedPageBreak/>
         <w:t>Viene inserita un’uscita nel Database</w:t>
       </w:r>
     </w:p>
@@ -1806,6 +1799,7 @@
         <w:rPr>
           <w:b/>
         </w:rPr>
+        <w:lastRenderedPageBreak/>
         <w:t>Postcondizioni</w:t>
       </w:r>
       <w:proofErr w:type="spellEnd"/>
@@ -1938,8 +1932,6 @@
       <w:r>
         <w:t>Pattern Adottati</w:t>
       </w:r>
-      <w:bookmarkStart w:id="0" w:name="_GoBack"/>
-      <w:bookmarkEnd w:id="0"/>
     </w:p>
     <w:p/>
     <w:p>

</xml_diff>

<commit_message>
Relazione aggiornata e correzioni
</commit_message>
<xml_diff>
--- a/Relazione.docx
+++ b/Relazione.docx
@@ -607,7 +607,6 @@
       </w:r>
     </w:p>
     <w:p>
-      <w:bookmarkStart w:id="0" w:name="_GoBack"/>
       <w:r>
         <w:rPr>
           <w:noProof/>
@@ -661,7 +660,6 @@
           </wp:inline>
         </w:drawing>
       </w:r>
-      <w:bookmarkEnd w:id="0"/>
     </w:p>
     <w:p/>
     <w:p/>
@@ -1743,11 +1741,16 @@
       </w:r>
     </w:p>
     <w:p/>
-    <w:p>
-      <w:r>
-        <w:rPr>
-          <w:b/>
-        </w:rPr>
+    <w:p/>
+    <w:p/>
+    <w:p/>
+    <w:p/>
+    <w:p>
+      <w:r>
+        <w:rPr>
+          <w:b/>
+        </w:rPr>
+        <w:lastRenderedPageBreak/>
         <w:t>Caso d’uso</w:t>
       </w:r>
       <w:r>
@@ -1799,7 +1802,6 @@
         <w:rPr>
           <w:b/>
         </w:rPr>
-        <w:lastRenderedPageBreak/>
         <w:t>Postcondizioni</w:t>
       </w:r>
       <w:proofErr w:type="spellEnd"/>
@@ -1822,11 +1824,6 @@
         <w:t>Viene visualizzata una lista degli ordini passati</w:t>
       </w:r>
     </w:p>
-    <w:p/>
-    <w:p/>
-    <w:p/>
-    <w:p/>
-    <w:p/>
     <w:p>
       <w:r>
         <w:rPr>
@@ -1935,40 +1932,54 @@
     </w:p>
     <w:p/>
     <w:p>
-      <w:proofErr w:type="spellStart"/>
       <w:r>
         <w:rPr>
           <w:b/>
           <w:sz w:val="24"/>
           <w:szCs w:val="24"/>
         </w:rPr>
-        <w:t>Facade</w:t>
+        <w:t>Adapter</w:t>
+      </w:r>
+      <w:r>
+        <w:t xml:space="preserve">: </w:t>
+      </w:r>
+      <w:proofErr w:type="spellStart"/>
+      <w:r>
+        <w:t>EventManager</w:t>
       </w:r>
       <w:proofErr w:type="spellEnd"/>
       <w:r>
-        <w:t xml:space="preserve">: </w:t>
+        <w:t xml:space="preserve"> </w:t>
+      </w:r>
+      <w:r>
+        <w:t xml:space="preserve">è </w:t>
+      </w:r>
+      <w:proofErr w:type="gramStart"/>
+      <w:r>
+        <w:t>un interfaccia</w:t>
+      </w:r>
+      <w:proofErr w:type="gramEnd"/>
+      <w:r>
+        <w:t xml:space="preserve"> front-end </w:t>
+      </w:r>
+      <w:r>
+        <w:t xml:space="preserve">per la classe </w:t>
       </w:r>
       <w:proofErr w:type="spellStart"/>
       <w:r>
+        <w:t>DBManager</w:t>
+      </w:r>
+      <w:proofErr w:type="spellEnd"/>
+      <w:r>
+        <w:t xml:space="preserve">, difatti nessuna delle classi di gestione dell’interfaccia interagisce direttamente con il DB ma lo fa attraverso delle funzioni contenute in </w:t>
+      </w:r>
+      <w:proofErr w:type="spellStart"/>
+      <w:r>
         <w:t>EventManager</w:t>
       </w:r>
       <w:proofErr w:type="spellEnd"/>
       <w:r>
-        <w:t xml:space="preserve"> </w:t>
-      </w:r>
-      <w:r>
-        <w:t xml:space="preserve">è </w:t>
-      </w:r>
-      <w:proofErr w:type="gramStart"/>
-      <w:r>
-        <w:t>un interfaccia</w:t>
-      </w:r>
-      <w:proofErr w:type="gramEnd"/>
-      <w:r>
-        <w:t xml:space="preserve"> front-end </w:t>
-      </w:r>
-      <w:r>
-        <w:t xml:space="preserve">per la classe </w:t>
+        <w:t xml:space="preserve"> il quale poi va a chiamare delle funzioni contenute in </w:t>
       </w:r>
       <w:proofErr w:type="spellStart"/>
       <w:r>
@@ -1976,21 +1987,13 @@
       </w:r>
       <w:proofErr w:type="spellEnd"/>
       <w:r>
-        <w:t xml:space="preserve">, difatti nessuna delle classi di gestione dell’interfaccia interagisce direttamente con il DB ma lo fa attraverso delle funzioni contenute in </w:t>
-      </w:r>
-      <w:proofErr w:type="spellStart"/>
-      <w:r>
-        <w:t>EventManager</w:t>
-      </w:r>
-      <w:proofErr w:type="spellEnd"/>
-      <w:r>
-        <w:t xml:space="preserve"> il quale poi va a chiamare delle funzioni contenute in </w:t>
-      </w:r>
-      <w:proofErr w:type="spellStart"/>
-      <w:r>
-        <w:t>DBManager</w:t>
-      </w:r>
-      <w:proofErr w:type="spellEnd"/>
+        <w:t>.</w:t>
+      </w:r>
+    </w:p>
+    <w:p>
+      <w:r>
+        <w:t>Se vi è una richiesta dati, essa converte i dati ricevuti dal DB in dati da inserire nei controlli dell’interfaccia passati come parametro.</w:t>
+      </w:r>
     </w:p>
     <w:p>
       <w:pPr>
@@ -2071,7 +2074,13 @@
       </w:r>
       <w:proofErr w:type="spellEnd"/>
       <w:r>
-        <w:t xml:space="preserve"> fa da proxy per il Database in quanto gestisce il suo uso e la creazione della connessione ad esso.</w:t>
+        <w:t xml:space="preserve"> fa da proxy per il Database in quanto </w:t>
+      </w:r>
+      <w:r>
+        <w:t>ne gestisce l’</w:t>
+      </w:r>
+      <w:r>
+        <w:t>uso e la creazione della connessione ad esso.</w:t>
       </w:r>
     </w:p>
     <w:p>
@@ -2096,11 +2105,31 @@
       </w:r>
       <w:proofErr w:type="spellStart"/>
       <w:r>
-        <w:t>observr</w:t>
+        <w:t>observ</w:t>
+      </w:r>
+      <w:r>
+        <w:t>e</w:t>
+      </w:r>
+      <w:r>
+        <w:t>r</w:t>
       </w:r>
       <w:proofErr w:type="spellEnd"/>
       <w:r>
-        <w:t>, in quanto s’”iscrivono” ad alcuni eventi legati all’interfaccia e reagiscono di conseguenza.</w:t>
+        <w:t>, in quanto s</w:t>
+      </w:r>
+      <w:proofErr w:type="gramStart"/>
+      <w:r>
+        <w:t>’</w:t>
+      </w:r>
+      <w:r>
+        <w:t xml:space="preserve"> </w:t>
+      </w:r>
+      <w:r>
+        <w:t>”iscrivono</w:t>
+      </w:r>
+      <w:proofErr w:type="gramEnd"/>
+      <w:r>
+        <w:t>” ad alcuni eventi legati all’interfaccia e reagiscono di conseguenza.</w:t>
       </w:r>
     </w:p>
     <w:p/>
@@ -2183,6 +2212,7 @@
     </w:p>
     <w:p>
       <w:r>
+        <w:lastRenderedPageBreak/>
         <w:t>I</w:t>
       </w:r>
       <w:r>
@@ -2205,7 +2235,130 @@
       <w:r>
         <w:t xml:space="preserve"> dell’applicazione</w:t>
       </w:r>
-    </w:p>
+      <w:r>
+        <w:t>.</w:t>
+      </w:r>
+    </w:p>
+    <w:p>
+      <w:pPr>
+        <w:pStyle w:val="Titolo"/>
+      </w:pPr>
+      <w:proofErr w:type="spellStart"/>
+      <w:r>
+        <w:t>Sequence</w:t>
+      </w:r>
+      <w:proofErr w:type="spellEnd"/>
+      <w:r>
+        <w:t xml:space="preserve"> </w:t>
+      </w:r>
+      <w:proofErr w:type="spellStart"/>
+      <w:r>
+        <w:t>Diagrams</w:t>
+      </w:r>
+      <w:proofErr w:type="spellEnd"/>
+      <w:r>
+        <w:t xml:space="preserve"> </w:t>
+      </w:r>
+    </w:p>
+    <w:p/>
+    <w:p>
+      <w:hyperlink r:id="rId8" w:history="1">
+        <w:r>
+          <w:rPr>
+            <w:rStyle w:val="Collegamentoipertestuale"/>
+          </w:rPr>
+          <w:t>Sequenza autenticazio</w:t>
+        </w:r>
+        <w:r>
+          <w:rPr>
+            <w:rStyle w:val="Collegamentoipertestuale"/>
+          </w:rPr>
+          <w:t>n</w:t>
+        </w:r>
+        <w:r>
+          <w:rPr>
+            <w:rStyle w:val="Collegamentoipertestuale"/>
+          </w:rPr>
+          <w:t>e</w:t>
+        </w:r>
+      </w:hyperlink>
+    </w:p>
+    <w:p>
+      <w:hyperlink r:id="rId9" w:history="1">
+        <w:r>
+          <w:rPr>
+            <w:rStyle w:val="Collegamentoipertestuale"/>
+          </w:rPr>
+          <w:t>Sequenza Magazziniere</w:t>
+        </w:r>
+      </w:hyperlink>
+    </w:p>
+    <w:p>
+      <w:hyperlink r:id="rId10" w:history="1">
+        <w:r>
+          <w:rPr>
+            <w:rStyle w:val="Collegamentoipertestuale"/>
+          </w:rPr>
+          <w:t>Sequenza Manager</w:t>
+        </w:r>
+      </w:hyperlink>
+    </w:p>
+    <w:p>
+      <w:hyperlink r:id="rId11" w:history="1">
+        <w:r>
+          <w:rPr>
+            <w:rStyle w:val="Collegamentoipertestuale"/>
+          </w:rPr>
+          <w:t>Sequenza Store Manager</w:t>
+        </w:r>
+      </w:hyperlink>
+    </w:p>
+    <w:p>
+      <w:hyperlink r:id="rId12" w:history="1">
+        <w:r>
+          <w:rPr>
+            <w:rStyle w:val="Collegamentoipertestuale"/>
+          </w:rPr>
+          <w:t>Sequenza Login Programma</w:t>
+        </w:r>
+      </w:hyperlink>
+    </w:p>
+    <w:p>
+      <w:hyperlink r:id="rId13" w:history="1">
+        <w:r>
+          <w:rPr>
+            <w:rStyle w:val="Collegamentoipertestuale"/>
+          </w:rPr>
+          <w:t>Sequenza Manager Programma</w:t>
+        </w:r>
+      </w:hyperlink>
+    </w:p>
+    <w:p>
+      <w:hyperlink r:id="rId14" w:history="1">
+        <w:r>
+          <w:rPr>
+            <w:rStyle w:val="Collegamentoipertestuale"/>
+          </w:rPr>
+          <w:t>Sequenza Store Manager Programma</w:t>
+        </w:r>
+      </w:hyperlink>
+    </w:p>
+    <w:p>
+      <w:hyperlink r:id="rId15" w:history="1">
+        <w:r>
+          <w:rPr>
+            <w:rStyle w:val="Collegamentoipertestuale"/>
+          </w:rPr>
+          <w:t>Sequenza Magazziniere Programma</w:t>
+        </w:r>
+      </w:hyperlink>
+    </w:p>
+    <w:p>
+      <w:bookmarkStart w:id="0" w:name="_GoBack"/>
+      <w:bookmarkEnd w:id="0"/>
+    </w:p>
+    <w:p/>
+    <w:p/>
     <w:sectPr>
       <w:pgSz w:w="11906" w:h="16838"/>
       <w:pgMar w:top="1417" w:right="1134" w:bottom="1134" w:left="1134" w:header="708" w:footer="708" w:gutter="0"/>
@@ -4238,6 +4391,41 @@
       <w:color w:val="2F5496" w:themeColor="accent1" w:themeShade="BF"/>
     </w:rPr>
   </w:style>
+  <w:style w:type="character" w:styleId="Collegamentoipertestuale">
+    <w:name w:val="Hyperlink"/>
+    <w:basedOn w:val="Carpredefinitoparagrafo"/>
+    <w:uiPriority w:val="99"/>
+    <w:unhideWhenUsed/>
+    <w:rsid w:val="00DA0CB8"/>
+    <w:rPr>
+      <w:color w:val="0563C1" w:themeColor="hyperlink"/>
+      <w:u w:val="single"/>
+    </w:rPr>
+  </w:style>
+  <w:style w:type="character" w:styleId="Menzionenonrisolta">
+    <w:name w:val="Unresolved Mention"/>
+    <w:basedOn w:val="Carpredefinitoparagrafo"/>
+    <w:uiPriority w:val="99"/>
+    <w:semiHidden/>
+    <w:unhideWhenUsed/>
+    <w:rsid w:val="00DA0CB8"/>
+    <w:rPr>
+      <w:color w:val="605E5C"/>
+      <w:shd w:val="clear" w:color="auto" w:fill="E1DFDD"/>
+    </w:rPr>
+  </w:style>
+  <w:style w:type="character" w:styleId="Collegamentovisitato">
+    <w:name w:val="FollowedHyperlink"/>
+    <w:basedOn w:val="Carpredefinitoparagrafo"/>
+    <w:uiPriority w:val="99"/>
+    <w:semiHidden/>
+    <w:unhideWhenUsed/>
+    <w:rsid w:val="00DA0CB8"/>
+    <w:rPr>
+      <w:color w:val="954F72" w:themeColor="followedHyperlink"/>
+      <w:u w:val="single"/>
+    </w:rPr>
+  </w:style>
 </w:styles>
 </file>
 

</xml_diff>